<commit_message>
Se crea plantilla de TPs. Se agrega word de TP Barcos - Normalización
</commit_message>
<xml_diff>
--- a/TPI_Barcos/Grupo1_BARCOS.doc.docx
+++ b/TPI_Barcos/Grupo1_BARCOS.doc.docx
@@ -2,11 +2,804 @@
 <file path=word/document.xml><?xml version="1.0" encoding="utf-8"?>
 <w:document xmlns:wpc="http://schemas.microsoft.com/office/word/2010/wordprocessingCanvas" xmlns:cx="http://schemas.microsoft.com/office/drawing/2014/chartex" xmlns:cx1="http://schemas.microsoft.com/office/drawing/2015/9/8/chartex" xmlns:cx2="http://schemas.microsoft.com/office/drawing/2015/10/21/chartex" xmlns:cx3="http://schemas.microsoft.com/office/drawing/2016/5/9/chartex" xmlns:cx4="http://schemas.microsoft.com/office/drawing/2016/5/10/chartex" xmlns:cx5="http://schemas.microsoft.com/office/drawing/2016/5/11/chartex" xmlns:cx6="http://schemas.microsoft.com/office/drawing/2016/5/12/chartex" xmlns:cx7="http://schemas.microsoft.com/office/drawing/2016/5/13/chartex" xmlns:cx8="http://schemas.microsoft.com/office/drawing/2016/5/14/chartex" xmlns:mc="http://schemas.openxmlformats.org/markup-compatibility/2006" xmlns:aink="http://schemas.microsoft.com/office/drawing/2016/ink" xmlns:am3d="http://schemas.microsoft.com/office/drawing/2017/model3d" xmlns:o="urn:schemas-microsoft-com:office:office" xmlns:r="http://schemas.openxmlformats.org/officeDocument/2006/relationships" xmlns:m="http://schemas.openxmlformats.org/officeDocument/2006/math" xmlns:v="urn:schemas-microsoft-com:vml" xmlns:wp14="http://schemas.microsoft.com/office/word/2010/wordprocessingDrawing" xmlns:wp="http://schemas.openxmlformats.org/drawingml/2006/wordprocessingDrawing" xmlns:w10="urn:schemas-microsoft-com:office:word" xmlns:w="http://schemas.openxmlformats.org/wordprocessingml/2006/main" xmlns:w14="http://schemas.microsoft.com/office/word/2010/wordml" xmlns:w15="http://schemas.microsoft.com/office/word/2012/wordml" xmlns:w16cex="http://schemas.microsoft.com/office/word/2018/wordml/cex" xmlns:w16cid="http://schemas.microsoft.com/office/word/2016/wordml/cid" xmlns:w16="http://schemas.microsoft.com/office/word/2018/wordml" xmlns:w16se="http://schemas.microsoft.com/office/word/2015/wordml/symex" xmlns:wpg="http://schemas.microsoft.com/office/word/2010/wordprocessingGroup" xmlns:wpi="http://schemas.microsoft.com/office/word/2010/wordprocessingInk" xmlns:wne="http://schemas.microsoft.com/office/word/2006/wordml" xmlns:wps="http://schemas.microsoft.com/office/word/2010/wordprocessingShape" mc:Ignorable="w14 w15 w16se w16cid w16 w16cex wp14">
   <w:body>
+    <w:sdt>
+      <w:sdtPr>
+        <w:id w:val="400734"/>
+        <w:docPartObj>
+          <w:docPartGallery w:val="Cover Pages"/>
+          <w:docPartUnique/>
+        </w:docPartObj>
+      </w:sdtPr>
+      <w:sdtContent>
+        <w:p>
+          <w:r>
+            <w:rPr>
+              <w:noProof/>
+            </w:rPr>
+            <mc:AlternateContent>
+              <mc:Choice Requires="wps">
+                <w:drawing>
+                  <wp:anchor distT="0" distB="0" distL="114300" distR="114300" simplePos="0" relativeHeight="251659264" behindDoc="0" locked="0" layoutInCell="1" allowOverlap="1" wp14:anchorId="0CA2FD6C" wp14:editId="63E0DDD7">
+                    <wp:simplePos x="0" y="0"/>
+                    <wp:positionH relativeFrom="page">
+                      <wp:align>center</wp:align>
+                    </wp:positionH>
+                    <wp:positionV relativeFrom="page">
+                      <wp:align>center</wp:align>
+                    </wp:positionV>
+                    <wp:extent cx="1712890" cy="3840480"/>
+                    <wp:effectExtent l="0" t="0" r="1270" b="0"/>
+                    <wp:wrapNone/>
+                    <wp:docPr id="138" name="Cuadro de texto 138"/>
+                    <wp:cNvGraphicFramePr/>
+                    <a:graphic xmlns:a="http://schemas.openxmlformats.org/drawingml/2006/main">
+                      <a:graphicData uri="http://schemas.microsoft.com/office/word/2010/wordprocessingShape">
+                        <wps:wsp>
+                          <wps:cNvSpPr txBox="1"/>
+                          <wps:spPr>
+                            <a:xfrm>
+                              <a:off x="0" y="0"/>
+                              <a:ext cx="1712890" cy="3840480"/>
+                            </a:xfrm>
+                            <a:prstGeom prst="rect">
+                              <a:avLst/>
+                            </a:prstGeom>
+                            <a:solidFill>
+                              <a:schemeClr val="lt1"/>
+                            </a:solidFill>
+                            <a:ln w="6350">
+                              <a:noFill/>
+                            </a:ln>
+                            <a:effectLst/>
+                          </wps:spPr>
+                          <wps:style>
+                            <a:lnRef idx="0">
+                              <a:schemeClr val="accent1"/>
+                            </a:lnRef>
+                            <a:fillRef idx="0">
+                              <a:schemeClr val="accent1"/>
+                            </a:fillRef>
+                            <a:effectRef idx="0">
+                              <a:schemeClr val="accent1"/>
+                            </a:effectRef>
+                            <a:fontRef idx="minor">
+                              <a:schemeClr val="dk1"/>
+                            </a:fontRef>
+                          </wps:style>
+                          <wps:txbx>
+                            <w:txbxContent>
+                              <w:tbl>
+                                <w:tblPr>
+                                  <w:tblW w:w="5000" w:type="pct"/>
+                                  <w:jc w:val="center"/>
+                                  <w:tblBorders>
+                                    <w:insideV w:val="single" w:sz="12" w:space="0" w:color="ED7D31" w:themeColor="accent2"/>
+                                  </w:tblBorders>
+                                  <w:tblCellMar>
+                                    <w:top w:w="1296" w:type="dxa"/>
+                                    <w:left w:w="360" w:type="dxa"/>
+                                    <w:bottom w:w="1296" w:type="dxa"/>
+                                    <w:right w:w="360" w:type="dxa"/>
+                                  </w:tblCellMar>
+                                  <w:tblLook w:val="04A0" w:firstRow="1" w:lastRow="0" w:firstColumn="1" w:lastColumn="0" w:noHBand="0" w:noVBand="1"/>
+                                </w:tblPr>
+                                <w:tblGrid>
+                                  <w:gridCol w:w="5550"/>
+                                  <w:gridCol w:w="2566"/>
+                                </w:tblGrid>
+                                <w:tr>
+                                  <w:trPr>
+                                    <w:jc w:val="center"/>
+                                  </w:trPr>
+                                  <w:tc>
+                                    <w:tcPr>
+                                      <w:tcW w:w="2568" w:type="pct"/>
+                                      <w:vAlign w:val="center"/>
+                                    </w:tcPr>
+                                    <w:p>
+                                      <w:pPr>
+                                        <w:jc w:val="right"/>
+                                      </w:pPr>
+                                      <w:r>
+                                        <w:rPr>
+                                          <w:noProof/>
+                                        </w:rPr>
+                                        <w:drawing>
+                                          <wp:inline distT="0" distB="0" distL="0" distR="0" wp14:anchorId="1CBC74A6" wp14:editId="1EEA7F72">
+                                            <wp:extent cx="3065006" cy="1604019"/>
+                                            <wp:effectExtent l="0" t="0" r="2540" b="0"/>
+                                            <wp:docPr id="139" name="Imagen 139"/>
+                                            <wp:cNvGraphicFramePr>
+                                              <a:graphicFrameLocks xmlns:a="http://schemas.openxmlformats.org/drawingml/2006/main" noChangeAspect="1"/>
+                                            </wp:cNvGraphicFramePr>
+                                            <a:graphic xmlns:a="http://schemas.openxmlformats.org/drawingml/2006/main">
+                                              <a:graphicData uri="http://schemas.openxmlformats.org/drawingml/2006/picture">
+                                                <pic:pic xmlns:pic="http://schemas.openxmlformats.org/drawingml/2006/picture">
+                                                  <pic:nvPicPr>
+                                                    <pic:cNvPr id="139" name="Imagen 139"/>
+                                                    <pic:cNvPicPr/>
+                                                  </pic:nvPicPr>
+                                                  <pic:blipFill>
+                                                    <a:blip r:embed="rId5">
+                                                      <a:extLst>
+                                                        <a:ext uri="{28A0092B-C50C-407E-A947-70E740481C1C}">
+                                                          <a14:useLocalDpi xmlns:a14="http://schemas.microsoft.com/office/drawing/2010/main" val="0"/>
+                                                        </a:ext>
+                                                      </a:extLst>
+                                                    </a:blip>
+                                                    <a:stretch>
+                                                      <a:fillRect/>
+                                                    </a:stretch>
+                                                  </pic:blipFill>
+                                                  <pic:spPr>
+                                                    <a:xfrm>
+                                                      <a:off x="0" y="0"/>
+                                                      <a:ext cx="3065006" cy="1604019"/>
+                                                    </a:xfrm>
+                                                    <a:prstGeom prst="rect">
+                                                      <a:avLst/>
+                                                    </a:prstGeom>
+                                                  </pic:spPr>
+                                                </pic:pic>
+                                              </a:graphicData>
+                                            </a:graphic>
+                                          </wp:inline>
+                                        </w:drawing>
+                                      </w:r>
+                                    </w:p>
+                                    <w:sdt>
+                                      <w:sdtPr>
+                                        <w:rPr>
+                                          <w:caps/>
+                                          <w:color w:val="191919" w:themeColor="text1" w:themeTint="E6"/>
+                                          <w:sz w:val="52"/>
+                                          <w:szCs w:val="52"/>
+                                        </w:rPr>
+                                        <w:alias w:val="Título"/>
+                                        <w:tag w:val=""/>
+                                        <w:id w:val="-438379639"/>
+                                        <w:dataBinding w:prefixMappings="xmlns:ns0='http://purl.org/dc/elements/1.1/' xmlns:ns1='http://schemas.openxmlformats.org/package/2006/metadata/core-properties' " w:xpath="/ns1:coreProperties[1]/ns0:title[1]" w:storeItemID="{6C3C8BC8-F283-45AE-878A-BAB7291924A1}"/>
+                                        <w:text/>
+                                      </w:sdtPr>
+                                      <w:sdtContent>
+                                        <w:p>
+                                          <w:pPr>
+                                            <w:pStyle w:val="Sinespaciado"/>
+                                            <w:spacing w:line="312" w:lineRule="auto"/>
+                                            <w:jc w:val="right"/>
+                                            <w:rPr>
+                                              <w:caps/>
+                                              <w:color w:val="191919" w:themeColor="text1" w:themeTint="E6"/>
+                                              <w:sz w:val="72"/>
+                                              <w:szCs w:val="72"/>
+                                            </w:rPr>
+                                          </w:pPr>
+                                          <w:r>
+                                            <w:rPr>
+                                              <w:caps/>
+                                              <w:color w:val="191919" w:themeColor="text1" w:themeTint="E6"/>
+                                              <w:sz w:val="52"/>
+                                              <w:szCs w:val="52"/>
+                                            </w:rPr>
+                                            <w:t>Diseño y administracion de bases de datos</w:t>
+                                          </w:r>
+                                        </w:p>
+                                      </w:sdtContent>
+                                    </w:sdt>
+                                    <w:sdt>
+                                      <w:sdtPr>
+                                        <w:rPr>
+                                          <w:color w:val="000000" w:themeColor="text1"/>
+                                          <w:sz w:val="24"/>
+                                          <w:szCs w:val="24"/>
+                                        </w:rPr>
+                                        <w:alias w:val="Subtítulo"/>
+                                        <w:tag w:val=""/>
+                                        <w:id w:val="1354072561"/>
+                                        <w:dataBinding w:prefixMappings="xmlns:ns0='http://purl.org/dc/elements/1.1/' xmlns:ns1='http://schemas.openxmlformats.org/package/2006/metadata/core-properties' " w:xpath="/ns1:coreProperties[1]/ns0:subject[1]" w:storeItemID="{6C3C8BC8-F283-45AE-878A-BAB7291924A1}"/>
+                                        <w:text/>
+                                      </w:sdtPr>
+                                      <w:sdtContent>
+                                        <w:p>
+                                          <w:pPr>
+                                            <w:jc w:val="right"/>
+                                            <w:rPr>
+                                              <w:sz w:val="24"/>
+                                              <w:szCs w:val="24"/>
+                                            </w:rPr>
+                                          </w:pPr>
+                                          <w:r>
+                                            <w:rPr>
+                                              <w:color w:val="000000" w:themeColor="text1"/>
+                                              <w:sz w:val="24"/>
+                                              <w:szCs w:val="24"/>
+                                            </w:rPr>
+                                            <w:t>Tecnicatura Universitaria en Programación – Turno Noche – Grupo 1</w:t>
+                                          </w:r>
+                                        </w:p>
+                                      </w:sdtContent>
+                                    </w:sdt>
+                                  </w:tc>
+                                  <w:tc>
+                                    <w:tcPr>
+                                      <w:tcW w:w="2432" w:type="pct"/>
+                                      <w:vAlign w:val="center"/>
+                                    </w:tcPr>
+                                    <w:p>
+                                      <w:pPr>
+                                        <w:pStyle w:val="Sinespaciado"/>
+                                        <w:rPr>
+                                          <w:caps/>
+                                          <w:color w:val="ED7D31" w:themeColor="accent2"/>
+                                          <w:sz w:val="26"/>
+                                          <w:szCs w:val="26"/>
+                                        </w:rPr>
+                                      </w:pPr>
+                                      <w:r>
+                                        <w:rPr>
+                                          <w:caps/>
+                                          <w:color w:val="ED7D31" w:themeColor="accent2"/>
+                                          <w:sz w:val="26"/>
+                                          <w:szCs w:val="26"/>
+                                          <w:lang w:val="es-ES"/>
+                                        </w:rPr>
+                                        <w:t>Barcos – TP Normalizacion</w:t>
+                                      </w:r>
+                                    </w:p>
+                                    <w:sdt>
+                                      <w:sdtPr>
+                                        <w:rPr>
+                                          <w:rFonts w:ascii="Segoe UI" w:hAnsi="Segoe UI" w:cs="Segoe UI"/>
+                                          <w:color w:val="343A40"/>
+                                          <w:sz w:val="23"/>
+                                          <w:szCs w:val="23"/>
+                                          <w:shd w:val="clear" w:color="auto" w:fill="FFFFFF"/>
+                                        </w:rPr>
+                                        <w:alias w:val="Descripción breve"/>
+                                        <w:tag w:val=""/>
+                                        <w:id w:val="-2036181933"/>
+                                        <w:showingPlcHdr/>
+                                        <w:dataBinding w:prefixMappings="xmlns:ns0='http://schemas.microsoft.com/office/2006/coverPageProps' " w:xpath="/ns0:CoverPageProperties[1]/ns0:Abstract[1]" w:storeItemID="{55AF091B-3C7A-41E3-B477-F2FDAA23CFDA}"/>
+                                        <w:text/>
+                                      </w:sdtPr>
+                                      <w:sdtContent>
+                                        <w:p>
+                                          <w:pPr>
+                                            <w:rPr>
+                                              <w:color w:val="000000" w:themeColor="text1"/>
+                                            </w:rPr>
+                                          </w:pPr>
+                                          <w:r>
+                                            <w:rPr>
+                                              <w:rFonts w:ascii="Segoe UI" w:hAnsi="Segoe UI" w:cs="Segoe UI"/>
+                                              <w:color w:val="343A40"/>
+                                              <w:sz w:val="23"/>
+                                              <w:szCs w:val="23"/>
+                                              <w:shd w:val="clear" w:color="auto" w:fill="FFFFFF"/>
+                                            </w:rPr>
+                                            <w:t xml:space="preserve">     </w:t>
+                                          </w:r>
+                                        </w:p>
+                                      </w:sdtContent>
+                                    </w:sdt>
+                                    <w:p>
+                                      <w:pPr>
+                                        <w:pStyle w:val="Sinespaciado"/>
+                                        <w:rPr>
+                                          <w:color w:val="ED7D31" w:themeColor="accent2"/>
+                                          <w:sz w:val="26"/>
+                                          <w:szCs w:val="26"/>
+                                        </w:rPr>
+                                      </w:pPr>
+                                      <w:r>
+                                        <w:rPr>
+                                          <w:color w:val="ED7D31" w:themeColor="accent2"/>
+                                          <w:sz w:val="26"/>
+                                          <w:szCs w:val="26"/>
+                                        </w:rPr>
+                                        <w:t>Federico Tomas Rocca</w:t>
+                                      </w:r>
+                                    </w:p>
+                                    <w:p>
+                                      <w:pPr>
+                                        <w:pStyle w:val="Sinespaciado"/>
+                                        <w:rPr>
+                                          <w:color w:val="ED7D31" w:themeColor="accent2"/>
+                                          <w:sz w:val="26"/>
+                                          <w:szCs w:val="26"/>
+                                        </w:rPr>
+                                      </w:pPr>
+                                      <w:proofErr w:type="spellStart"/>
+                                      <w:r>
+                                        <w:rPr>
+                                          <w:color w:val="ED7D31" w:themeColor="accent2"/>
+                                          <w:sz w:val="26"/>
+                                          <w:szCs w:val="26"/>
+                                        </w:rPr>
+                                        <w:t>Sebastian</w:t>
+                                      </w:r>
+                                      <w:proofErr w:type="spellEnd"/>
+                                      <w:r>
+                                        <w:rPr>
+                                          <w:color w:val="ED7D31" w:themeColor="accent2"/>
+                                          <w:sz w:val="26"/>
+                                          <w:szCs w:val="26"/>
+                                        </w:rPr>
+                                        <w:t xml:space="preserve"> </w:t>
+                                      </w:r>
+                                      <w:proofErr w:type="spellStart"/>
+                                      <w:r>
+                                        <w:rPr>
+                                          <w:color w:val="ED7D31" w:themeColor="accent2"/>
+                                          <w:sz w:val="26"/>
+                                          <w:szCs w:val="26"/>
+                                        </w:rPr>
+                                        <w:t>Ivan</w:t>
+                                      </w:r>
+                                      <w:proofErr w:type="spellEnd"/>
+                                      <w:r>
+                                        <w:rPr>
+                                          <w:color w:val="ED7D31" w:themeColor="accent2"/>
+                                          <w:sz w:val="26"/>
+                                          <w:szCs w:val="26"/>
+                                        </w:rPr>
+                                        <w:t xml:space="preserve"> </w:t>
+                                      </w:r>
+                                      <w:proofErr w:type="spellStart"/>
+                                      <w:r>
+                                        <w:rPr>
+                                          <w:color w:val="ED7D31" w:themeColor="accent2"/>
+                                          <w:sz w:val="26"/>
+                                          <w:szCs w:val="26"/>
+                                        </w:rPr>
+                                        <w:t>Puyelli</w:t>
+                                      </w:r>
+                                      <w:proofErr w:type="spellEnd"/>
+                                      <w:r>
+                                        <w:rPr>
+                                          <w:color w:val="ED7D31" w:themeColor="accent2"/>
+                                          <w:sz w:val="26"/>
+                                          <w:szCs w:val="26"/>
+                                        </w:rPr>
+                                        <w:t xml:space="preserve"> Latour</w:t>
+                                      </w:r>
+                                    </w:p>
+                                    <w:p>
+                                      <w:pPr>
+                                        <w:pStyle w:val="Sinespaciado"/>
+                                        <w:rPr>
+                                          <w:color w:val="ED7D31" w:themeColor="accent2"/>
+                                          <w:sz w:val="26"/>
+                                          <w:szCs w:val="26"/>
+                                        </w:rPr>
+                                      </w:pPr>
+                                      <w:r>
+                                        <w:rPr>
+                                          <w:color w:val="ED7D31" w:themeColor="accent2"/>
+                                          <w:sz w:val="26"/>
+                                          <w:szCs w:val="26"/>
+                                        </w:rPr>
+                                        <w:t>Rodrigo Dardo De La Fuente</w:t>
+                                      </w:r>
+                                    </w:p>
+                                    <w:p>
+                                      <w:pPr>
+                                        <w:pStyle w:val="Sinespaciado"/>
+                                        <w:rPr>
+                                          <w:color w:val="ED7D31" w:themeColor="accent2"/>
+                                          <w:sz w:val="26"/>
+                                          <w:szCs w:val="26"/>
+                                        </w:rPr>
+                                      </w:pPr>
+                                      <w:r>
+                                        <w:rPr>
+                                          <w:color w:val="ED7D31" w:themeColor="accent2"/>
+                                          <w:sz w:val="26"/>
+                                          <w:szCs w:val="26"/>
+                                        </w:rPr>
+                                        <w:t>Alonso Huarcaya</w:t>
+                                      </w:r>
+                                    </w:p>
+                                    <w:p>
+                                      <w:pPr>
+                                        <w:pStyle w:val="Sinespaciado"/>
+                                      </w:pPr>
+                                    </w:p>
+                                  </w:tc>
+                                </w:tr>
+                              </w:tbl>
+                              <w:p/>
+                            </w:txbxContent>
+                          </wps:txbx>
+                          <wps:bodyPr rot="0" spcFirstLastPara="0" vertOverflow="overflow" horzOverflow="overflow" vert="horz" wrap="square" lIns="0" tIns="0" rIns="0" bIns="0" numCol="1" spcCol="0" rtlCol="0" fromWordArt="0" anchor="ctr" anchorCtr="0" forceAA="0" compatLnSpc="1">
+                            <a:prstTxWarp prst="textNoShape">
+                              <a:avLst/>
+                            </a:prstTxWarp>
+                            <a:noAutofit/>
+                          </wps:bodyPr>
+                        </wps:wsp>
+                      </a:graphicData>
+                    </a:graphic>
+                    <wp14:sizeRelH relativeFrom="page">
+                      <wp14:pctWidth>94100</wp14:pctWidth>
+                    </wp14:sizeRelH>
+                    <wp14:sizeRelV relativeFrom="page">
+                      <wp14:pctHeight>77300</wp14:pctHeight>
+                    </wp14:sizeRelV>
+                  </wp:anchor>
+                </w:drawing>
+              </mc:Choice>
+              <mc:Fallback>
+                <w:pict>
+                  <v:shapetype w14:anchorId="0CA2FD6C" id="_x0000_t202" coordsize="21600,21600" o:spt="202" path="m,l,21600r21600,l21600,xe">
+                    <v:stroke joinstyle="miter"/>
+                    <v:path gradientshapeok="t" o:connecttype="rect"/>
+                  </v:shapetype>
+                  <v:shape id="Cuadro de texto 138" o:spid="_x0000_s1026" type="#_x0000_t202" style="position:absolute;margin-left:0;margin-top:0;width:134.85pt;height:302.4pt;z-index:251659264;visibility:visible;mso-wrap-style:square;mso-width-percent:941;mso-height-percent:773;mso-wrap-distance-left:9pt;mso-wrap-distance-top:0;mso-wrap-distance-right:9pt;mso-wrap-distance-bottom:0;mso-position-horizontal:center;mso-position-horizontal-relative:page;mso-position-vertical:center;mso-position-vertical-relative:page;mso-width-percent:941;mso-height-percent:773;mso-width-relative:page;mso-height-relative:page;v-text-anchor:middle" o:gfxdata="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" fillcolor="white [3201]" stroked="f" strokeweight=".5pt">
+                    <v:textbox inset="0,0,0,0">
+                      <w:txbxContent>
+                        <w:tbl>
+                          <w:tblPr>
+                            <w:tblW w:w="5000" w:type="pct"/>
+                            <w:jc w:val="center"/>
+                            <w:tblBorders>
+                              <w:insideV w:val="single" w:sz="12" w:space="0" w:color="ED7D31" w:themeColor="accent2"/>
+                            </w:tblBorders>
+                            <w:tblCellMar>
+                              <w:top w:w="1296" w:type="dxa"/>
+                              <w:left w:w="360" w:type="dxa"/>
+                              <w:bottom w:w="1296" w:type="dxa"/>
+                              <w:right w:w="360" w:type="dxa"/>
+                            </w:tblCellMar>
+                            <w:tblLook w:val="04A0" w:firstRow="1" w:lastRow="0" w:firstColumn="1" w:lastColumn="0" w:noHBand="0" w:noVBand="1"/>
+                          </w:tblPr>
+                          <w:tblGrid>
+                            <w:gridCol w:w="5550"/>
+                            <w:gridCol w:w="2566"/>
+                          </w:tblGrid>
+                          <w:tr>
+                            <w:trPr>
+                              <w:jc w:val="center"/>
+                            </w:trPr>
+                            <w:tc>
+                              <w:tcPr>
+                                <w:tcW w:w="2568" w:type="pct"/>
+                                <w:vAlign w:val="center"/>
+                              </w:tcPr>
+                              <w:p>
+                                <w:pPr>
+                                  <w:jc w:val="right"/>
+                                </w:pPr>
+                                <w:r>
+                                  <w:rPr>
+                                    <w:noProof/>
+                                  </w:rPr>
+                                  <w:drawing>
+                                    <wp:inline distT="0" distB="0" distL="0" distR="0" wp14:anchorId="1CBC74A6" wp14:editId="1EEA7F72">
+                                      <wp:extent cx="3065006" cy="1604019"/>
+                                      <wp:effectExtent l="0" t="0" r="2540" b="0"/>
+                                      <wp:docPr id="139" name="Imagen 139"/>
+                                      <wp:cNvGraphicFramePr>
+                                        <a:graphicFrameLocks xmlns:a="http://schemas.openxmlformats.org/drawingml/2006/main" noChangeAspect="1"/>
+                                      </wp:cNvGraphicFramePr>
+                                      <a:graphic xmlns:a="http://schemas.openxmlformats.org/drawingml/2006/main">
+                                        <a:graphicData uri="http://schemas.openxmlformats.org/drawingml/2006/picture">
+                                          <pic:pic xmlns:pic="http://schemas.openxmlformats.org/drawingml/2006/picture">
+                                            <pic:nvPicPr>
+                                              <pic:cNvPr id="139" name="Imagen 139"/>
+                                              <pic:cNvPicPr/>
+                                            </pic:nvPicPr>
+                                            <pic:blipFill>
+                                              <a:blip r:embed="rId5">
+                                                <a:extLst>
+                                                  <a:ext uri="{28A0092B-C50C-407E-A947-70E740481C1C}">
+                                                    <a14:useLocalDpi xmlns:a14="http://schemas.microsoft.com/office/drawing/2010/main" val="0"/>
+                                                  </a:ext>
+                                                </a:extLst>
+                                              </a:blip>
+                                              <a:stretch>
+                                                <a:fillRect/>
+                                              </a:stretch>
+                                            </pic:blipFill>
+                                            <pic:spPr>
+                                              <a:xfrm>
+                                                <a:off x="0" y="0"/>
+                                                <a:ext cx="3065006" cy="1604019"/>
+                                              </a:xfrm>
+                                              <a:prstGeom prst="rect">
+                                                <a:avLst/>
+                                              </a:prstGeom>
+                                            </pic:spPr>
+                                          </pic:pic>
+                                        </a:graphicData>
+                                      </a:graphic>
+                                    </wp:inline>
+                                  </w:drawing>
+                                </w:r>
+                              </w:p>
+                              <w:sdt>
+                                <w:sdtPr>
+                                  <w:rPr>
+                                    <w:caps/>
+                                    <w:color w:val="191919" w:themeColor="text1" w:themeTint="E6"/>
+                                    <w:sz w:val="52"/>
+                                    <w:szCs w:val="52"/>
+                                  </w:rPr>
+                                  <w:alias w:val="Título"/>
+                                  <w:tag w:val=""/>
+                                  <w:id w:val="-438379639"/>
+                                  <w:dataBinding w:prefixMappings="xmlns:ns0='http://purl.org/dc/elements/1.1/' xmlns:ns1='http://schemas.openxmlformats.org/package/2006/metadata/core-properties' " w:xpath="/ns1:coreProperties[1]/ns0:title[1]" w:storeItemID="{6C3C8BC8-F283-45AE-878A-BAB7291924A1}"/>
+                                  <w:text/>
+                                </w:sdtPr>
+                                <w:sdtContent>
+                                  <w:p>
+                                    <w:pPr>
+                                      <w:pStyle w:val="Sinespaciado"/>
+                                      <w:spacing w:line="312" w:lineRule="auto"/>
+                                      <w:jc w:val="right"/>
+                                      <w:rPr>
+                                        <w:caps/>
+                                        <w:color w:val="191919" w:themeColor="text1" w:themeTint="E6"/>
+                                        <w:sz w:val="72"/>
+                                        <w:szCs w:val="72"/>
+                                      </w:rPr>
+                                    </w:pPr>
+                                    <w:r>
+                                      <w:rPr>
+                                        <w:caps/>
+                                        <w:color w:val="191919" w:themeColor="text1" w:themeTint="E6"/>
+                                        <w:sz w:val="52"/>
+                                        <w:szCs w:val="52"/>
+                                      </w:rPr>
+                                      <w:t>Diseño y administracion de bases de datos</w:t>
+                                    </w:r>
+                                  </w:p>
+                                </w:sdtContent>
+                              </w:sdt>
+                              <w:sdt>
+                                <w:sdtPr>
+                                  <w:rPr>
+                                    <w:color w:val="000000" w:themeColor="text1"/>
+                                    <w:sz w:val="24"/>
+                                    <w:szCs w:val="24"/>
+                                  </w:rPr>
+                                  <w:alias w:val="Subtítulo"/>
+                                  <w:tag w:val=""/>
+                                  <w:id w:val="1354072561"/>
+                                  <w:dataBinding w:prefixMappings="xmlns:ns0='http://purl.org/dc/elements/1.1/' xmlns:ns1='http://schemas.openxmlformats.org/package/2006/metadata/core-properties' " w:xpath="/ns1:coreProperties[1]/ns0:subject[1]" w:storeItemID="{6C3C8BC8-F283-45AE-878A-BAB7291924A1}"/>
+                                  <w:text/>
+                                </w:sdtPr>
+                                <w:sdtContent>
+                                  <w:p>
+                                    <w:pPr>
+                                      <w:jc w:val="right"/>
+                                      <w:rPr>
+                                        <w:sz w:val="24"/>
+                                        <w:szCs w:val="24"/>
+                                      </w:rPr>
+                                    </w:pPr>
+                                    <w:r>
+                                      <w:rPr>
+                                        <w:color w:val="000000" w:themeColor="text1"/>
+                                        <w:sz w:val="24"/>
+                                        <w:szCs w:val="24"/>
+                                      </w:rPr>
+                                      <w:t>Tecnicatura Universitaria en Programación – Turno Noche – Grupo 1</w:t>
+                                    </w:r>
+                                  </w:p>
+                                </w:sdtContent>
+                              </w:sdt>
+                            </w:tc>
+                            <w:tc>
+                              <w:tcPr>
+                                <w:tcW w:w="2432" w:type="pct"/>
+                                <w:vAlign w:val="center"/>
+                              </w:tcPr>
+                              <w:p>
+                                <w:pPr>
+                                  <w:pStyle w:val="Sinespaciado"/>
+                                  <w:rPr>
+                                    <w:caps/>
+                                    <w:color w:val="ED7D31" w:themeColor="accent2"/>
+                                    <w:sz w:val="26"/>
+                                    <w:szCs w:val="26"/>
+                                  </w:rPr>
+                                </w:pPr>
+                                <w:r>
+                                  <w:rPr>
+                                    <w:caps/>
+                                    <w:color w:val="ED7D31" w:themeColor="accent2"/>
+                                    <w:sz w:val="26"/>
+                                    <w:szCs w:val="26"/>
+                                    <w:lang w:val="es-ES"/>
+                                  </w:rPr>
+                                  <w:t>Barcos – TP Normalizacion</w:t>
+                                </w:r>
+                              </w:p>
+                              <w:sdt>
+                                <w:sdtPr>
+                                  <w:rPr>
+                                    <w:rFonts w:ascii="Segoe UI" w:hAnsi="Segoe UI" w:cs="Segoe UI"/>
+                                    <w:color w:val="343A40"/>
+                                    <w:sz w:val="23"/>
+                                    <w:szCs w:val="23"/>
+                                    <w:shd w:val="clear" w:color="auto" w:fill="FFFFFF"/>
+                                  </w:rPr>
+                                  <w:alias w:val="Descripción breve"/>
+                                  <w:tag w:val=""/>
+                                  <w:id w:val="-2036181933"/>
+                                  <w:showingPlcHdr/>
+                                  <w:dataBinding w:prefixMappings="xmlns:ns0='http://schemas.microsoft.com/office/2006/coverPageProps' " w:xpath="/ns0:CoverPageProperties[1]/ns0:Abstract[1]" w:storeItemID="{55AF091B-3C7A-41E3-B477-F2FDAA23CFDA}"/>
+                                  <w:text/>
+                                </w:sdtPr>
+                                <w:sdtContent>
+                                  <w:p>
+                                    <w:pPr>
+                                      <w:rPr>
+                                        <w:color w:val="000000" w:themeColor="text1"/>
+                                      </w:rPr>
+                                    </w:pPr>
+                                    <w:r>
+                                      <w:rPr>
+                                        <w:rFonts w:ascii="Segoe UI" w:hAnsi="Segoe UI" w:cs="Segoe UI"/>
+                                        <w:color w:val="343A40"/>
+                                        <w:sz w:val="23"/>
+                                        <w:szCs w:val="23"/>
+                                        <w:shd w:val="clear" w:color="auto" w:fill="FFFFFF"/>
+                                      </w:rPr>
+                                      <w:t xml:space="preserve">     </w:t>
+                                    </w:r>
+                                  </w:p>
+                                </w:sdtContent>
+                              </w:sdt>
+                              <w:p>
+                                <w:pPr>
+                                  <w:pStyle w:val="Sinespaciado"/>
+                                  <w:rPr>
+                                    <w:color w:val="ED7D31" w:themeColor="accent2"/>
+                                    <w:sz w:val="26"/>
+                                    <w:szCs w:val="26"/>
+                                  </w:rPr>
+                                </w:pPr>
+                                <w:r>
+                                  <w:rPr>
+                                    <w:color w:val="ED7D31" w:themeColor="accent2"/>
+                                    <w:sz w:val="26"/>
+                                    <w:szCs w:val="26"/>
+                                  </w:rPr>
+                                  <w:t>Federico Tomas Rocca</w:t>
+                                </w:r>
+                              </w:p>
+                              <w:p>
+                                <w:pPr>
+                                  <w:pStyle w:val="Sinespaciado"/>
+                                  <w:rPr>
+                                    <w:color w:val="ED7D31" w:themeColor="accent2"/>
+                                    <w:sz w:val="26"/>
+                                    <w:szCs w:val="26"/>
+                                  </w:rPr>
+                                </w:pPr>
+                                <w:proofErr w:type="spellStart"/>
+                                <w:r>
+                                  <w:rPr>
+                                    <w:color w:val="ED7D31" w:themeColor="accent2"/>
+                                    <w:sz w:val="26"/>
+                                    <w:szCs w:val="26"/>
+                                  </w:rPr>
+                                  <w:t>Sebastian</w:t>
+                                </w:r>
+                                <w:proofErr w:type="spellEnd"/>
+                                <w:r>
+                                  <w:rPr>
+                                    <w:color w:val="ED7D31" w:themeColor="accent2"/>
+                                    <w:sz w:val="26"/>
+                                    <w:szCs w:val="26"/>
+                                  </w:rPr>
+                                  <w:t xml:space="preserve"> </w:t>
+                                </w:r>
+                                <w:proofErr w:type="spellStart"/>
+                                <w:r>
+                                  <w:rPr>
+                                    <w:color w:val="ED7D31" w:themeColor="accent2"/>
+                                    <w:sz w:val="26"/>
+                                    <w:szCs w:val="26"/>
+                                  </w:rPr>
+                                  <w:t>Ivan</w:t>
+                                </w:r>
+                                <w:proofErr w:type="spellEnd"/>
+                                <w:r>
+                                  <w:rPr>
+                                    <w:color w:val="ED7D31" w:themeColor="accent2"/>
+                                    <w:sz w:val="26"/>
+                                    <w:szCs w:val="26"/>
+                                  </w:rPr>
+                                  <w:t xml:space="preserve"> </w:t>
+                                </w:r>
+                                <w:proofErr w:type="spellStart"/>
+                                <w:r>
+                                  <w:rPr>
+                                    <w:color w:val="ED7D31" w:themeColor="accent2"/>
+                                    <w:sz w:val="26"/>
+                                    <w:szCs w:val="26"/>
+                                  </w:rPr>
+                                  <w:t>Puyelli</w:t>
+                                </w:r>
+                                <w:proofErr w:type="spellEnd"/>
+                                <w:r>
+                                  <w:rPr>
+                                    <w:color w:val="ED7D31" w:themeColor="accent2"/>
+                                    <w:sz w:val="26"/>
+                                    <w:szCs w:val="26"/>
+                                  </w:rPr>
+                                  <w:t xml:space="preserve"> Latour</w:t>
+                                </w:r>
+                              </w:p>
+                              <w:p>
+                                <w:pPr>
+                                  <w:pStyle w:val="Sinespaciado"/>
+                                  <w:rPr>
+                                    <w:color w:val="ED7D31" w:themeColor="accent2"/>
+                                    <w:sz w:val="26"/>
+                                    <w:szCs w:val="26"/>
+                                  </w:rPr>
+                                </w:pPr>
+                                <w:r>
+                                  <w:rPr>
+                                    <w:color w:val="ED7D31" w:themeColor="accent2"/>
+                                    <w:sz w:val="26"/>
+                                    <w:szCs w:val="26"/>
+                                  </w:rPr>
+                                  <w:t>Rodrigo Dardo De La Fuente</w:t>
+                                </w:r>
+                              </w:p>
+                              <w:p>
+                                <w:pPr>
+                                  <w:pStyle w:val="Sinespaciado"/>
+                                  <w:rPr>
+                                    <w:color w:val="ED7D31" w:themeColor="accent2"/>
+                                    <w:sz w:val="26"/>
+                                    <w:szCs w:val="26"/>
+                                  </w:rPr>
+                                </w:pPr>
+                                <w:r>
+                                  <w:rPr>
+                                    <w:color w:val="ED7D31" w:themeColor="accent2"/>
+                                    <w:sz w:val="26"/>
+                                    <w:szCs w:val="26"/>
+                                  </w:rPr>
+                                  <w:t>Alonso Huarcaya</w:t>
+                                </w:r>
+                              </w:p>
+                              <w:p>
+                                <w:pPr>
+                                  <w:pStyle w:val="Sinespaciado"/>
+                                </w:pPr>
+                              </w:p>
+                            </w:tc>
+                          </w:tr>
+                        </w:tbl>
+                        <w:p/>
+                      </w:txbxContent>
+                    </v:textbox>
+                    <w10:wrap anchorx="page" anchory="page"/>
+                  </v:shape>
+                </w:pict>
+              </mc:Fallback>
+            </mc:AlternateContent>
+          </w:r>
+          <w:r>
+            <w:br w:type="page"/>
+          </w:r>
+        </w:p>
+      </w:sdtContent>
+    </w:sdt>
     <w:p/>
     <w:sectPr>
       <w:pgSz w:w="12240" w:h="15840"/>
       <w:pgMar w:top="1417" w:right="1701" w:bottom="1417" w:left="1701" w:header="720" w:footer="720" w:gutter="0"/>
+      <w:pgNumType w:start="0"/>
       <w:cols w:space="720"/>
+      <w:titlePg/>
       <w:docGrid w:linePitch="360"/>
     </w:sectPr>
   </w:body>
@@ -415,7 +1208,6 @@
   <w:style w:type="character" w:default="1" w:styleId="Fuentedeprrafopredeter">
     <w:name w:val="Default Paragraph Font"/>
     <w:uiPriority w:val="1"/>
-    <w:semiHidden/>
     <w:unhideWhenUsed/>
   </w:style>
   <w:style w:type="table" w:default="1" w:styleId="Tablanormal">
@@ -438,6 +1230,31 @@
     <w:uiPriority w:val="99"/>
     <w:semiHidden/>
     <w:unhideWhenUsed/>
+  </w:style>
+  <w:style w:type="paragraph" w:styleId="Sinespaciado">
+    <w:name w:val="No Spacing"/>
+    <w:link w:val="SinespaciadoCar"/>
+    <w:uiPriority w:val="1"/>
+    <w:qFormat/>
+    <w:rsid w:val="002544E5"/>
+    <w:pPr>
+      <w:spacing w:after="0" w:line="240" w:lineRule="auto"/>
+    </w:pPr>
+    <w:rPr>
+      <w:rFonts w:eastAsiaTheme="minorEastAsia"/>
+      <w:lang w:eastAsia="es-US"/>
+    </w:rPr>
+  </w:style>
+  <w:style w:type="character" w:customStyle="1" w:styleId="SinespaciadoCar">
+    <w:name w:val="Sin espaciado Car"/>
+    <w:basedOn w:val="Fuentedeprrafopredeter"/>
+    <w:link w:val="Sinespaciado"/>
+    <w:uiPriority w:val="1"/>
+    <w:rsid w:val="002544E5"/>
+    <w:rPr>
+      <w:rFonts w:eastAsiaTheme="minorEastAsia"/>
+      <w:lang w:eastAsia="es-US"/>
+    </w:rPr>
   </w:style>
 </w:styles>
 </file>
@@ -735,4 +1552,23 @@
     </a:ext>
   </a:extLst>
 </a:theme>
+</file>
+
+<file path=customXml/item1.xml><?xml version="1.0" encoding="utf-8"?>
+<CoverPageProperties xmlns="http://schemas.microsoft.com/office/2006/coverPageProps">
+  <PublishDate/>
+  <Abstract/>
+  <CompanyAddress/>
+  <CompanyPhone/>
+  <CompanyFax/>
+  <CompanyEmail/>
+</CoverPageProperties>
+</file>
+
+<file path=customXml/itemProps1.xml><?xml version="1.0" encoding="utf-8"?>
+<ds:datastoreItem xmlns:ds="http://schemas.openxmlformats.org/officeDocument/2006/customXml" ds:itemID="{55AF091B-3C7A-41E3-B477-F2FDAA23CFDA}">
+  <ds:schemaRefs>
+    <ds:schemaRef ds:uri="http://schemas.microsoft.com/office/2006/coverPageProps"/>
+  </ds:schemaRefs>
+</ds:datastoreItem>
 </file>
</xml_diff>

<commit_message>
Se agrega 1FN final al word
</commit_message>
<xml_diff>
--- a/TPI_Barcos/Grupo1_BARCOS.doc.docx
+++ b/TPI_Barcos/Grupo1_BARCOS.doc.docx
@@ -313,59 +313,13 @@
                                           <w:szCs w:val="26"/>
                                         </w:rPr>
                                       </w:pPr>
-                                      <w:proofErr w:type="spellStart"/>
                                       <w:r>
                                         <w:rPr>
                                           <w:color w:val="ED7D31" w:themeColor="accent2"/>
                                           <w:sz w:val="26"/>
                                           <w:szCs w:val="26"/>
                                         </w:rPr>
-                                        <w:t>Sebastian</w:t>
-                                      </w:r>
-                                      <w:proofErr w:type="spellEnd"/>
-                                      <w:r>
-                                        <w:rPr>
-                                          <w:color w:val="ED7D31" w:themeColor="accent2"/>
-                                          <w:sz w:val="26"/>
-                                          <w:szCs w:val="26"/>
-                                        </w:rPr>
-                                        <w:t xml:space="preserve"> </w:t>
-                                      </w:r>
-                                      <w:proofErr w:type="spellStart"/>
-                                      <w:r>
-                                        <w:rPr>
-                                          <w:color w:val="ED7D31" w:themeColor="accent2"/>
-                                          <w:sz w:val="26"/>
-                                          <w:szCs w:val="26"/>
-                                        </w:rPr>
-                                        <w:t>Ivan</w:t>
-                                      </w:r>
-                                      <w:proofErr w:type="spellEnd"/>
-                                      <w:r>
-                                        <w:rPr>
-                                          <w:color w:val="ED7D31" w:themeColor="accent2"/>
-                                          <w:sz w:val="26"/>
-                                          <w:szCs w:val="26"/>
-                                        </w:rPr>
-                                        <w:t xml:space="preserve"> </w:t>
-                                      </w:r>
-                                      <w:proofErr w:type="spellStart"/>
-                                      <w:r>
-                                        <w:rPr>
-                                          <w:color w:val="ED7D31" w:themeColor="accent2"/>
-                                          <w:sz w:val="26"/>
-                                          <w:szCs w:val="26"/>
-                                        </w:rPr>
-                                        <w:t>Puyelli</w:t>
-                                      </w:r>
-                                      <w:proofErr w:type="spellEnd"/>
-                                      <w:r>
-                                        <w:rPr>
-                                          <w:color w:val="ED7D31" w:themeColor="accent2"/>
-                                          <w:sz w:val="26"/>
-                                          <w:szCs w:val="26"/>
-                                        </w:rPr>
-                                        <w:t xml:space="preserve"> Latour</w:t>
+                                        <w:t>Sebastian Ivan Puyelli Latour</w:t>
                                       </w:r>
                                     </w:p>
                                     <w:p>
@@ -686,59 +640,13 @@
                                     <w:szCs w:val="26"/>
                                   </w:rPr>
                                 </w:pPr>
-                                <w:proofErr w:type="spellStart"/>
                                 <w:r>
                                   <w:rPr>
                                     <w:color w:val="ED7D31" w:themeColor="accent2"/>
                                     <w:sz w:val="26"/>
                                     <w:szCs w:val="26"/>
                                   </w:rPr>
-                                  <w:t>Sebastian</w:t>
-                                </w:r>
-                                <w:proofErr w:type="spellEnd"/>
-                                <w:r>
-                                  <w:rPr>
-                                    <w:color w:val="ED7D31" w:themeColor="accent2"/>
-                                    <w:sz w:val="26"/>
-                                    <w:szCs w:val="26"/>
-                                  </w:rPr>
-                                  <w:t xml:space="preserve"> </w:t>
-                                </w:r>
-                                <w:proofErr w:type="spellStart"/>
-                                <w:r>
-                                  <w:rPr>
-                                    <w:color w:val="ED7D31" w:themeColor="accent2"/>
-                                    <w:sz w:val="26"/>
-                                    <w:szCs w:val="26"/>
-                                  </w:rPr>
-                                  <w:t>Ivan</w:t>
-                                </w:r>
-                                <w:proofErr w:type="spellEnd"/>
-                                <w:r>
-                                  <w:rPr>
-                                    <w:color w:val="ED7D31" w:themeColor="accent2"/>
-                                    <w:sz w:val="26"/>
-                                    <w:szCs w:val="26"/>
-                                  </w:rPr>
-                                  <w:t xml:space="preserve"> </w:t>
-                                </w:r>
-                                <w:proofErr w:type="spellStart"/>
-                                <w:r>
-                                  <w:rPr>
-                                    <w:color w:val="ED7D31" w:themeColor="accent2"/>
-                                    <w:sz w:val="26"/>
-                                    <w:szCs w:val="26"/>
-                                  </w:rPr>
-                                  <w:t>Puyelli</w:t>
-                                </w:r>
-                                <w:proofErr w:type="spellEnd"/>
-                                <w:r>
-                                  <w:rPr>
-                                    <w:color w:val="ED7D31" w:themeColor="accent2"/>
-                                    <w:sz w:val="26"/>
-                                    <w:szCs w:val="26"/>
-                                  </w:rPr>
-                                  <w:t xml:space="preserve"> Latour</w:t>
+                                  <w:t>Sebastian Ivan Puyelli Latour</w:t>
                                 </w:r>
                               </w:p>
                               <w:p>
@@ -1004,23 +912,13 @@
           <w:szCs w:val="18"/>
         </w:rPr>
       </w:pPr>
-      <w:proofErr w:type="spellStart"/>
-      <w:r>
-        <w:rPr>
-          <w:sz w:val="18"/>
-          <w:szCs w:val="18"/>
-          <w:highlight w:val="yellow"/>
-        </w:rPr>
-        <w:t>Nº</w:t>
-      </w:r>
-      <w:proofErr w:type="spellEnd"/>
-      <w:r>
-        <w:rPr>
-          <w:sz w:val="18"/>
-          <w:szCs w:val="18"/>
-          <w:highlight w:val="yellow"/>
-        </w:rPr>
-        <w:t xml:space="preserve"> de Embarcadero</w:t>
+      <w:r>
+        <w:rPr>
+          <w:sz w:val="18"/>
+          <w:szCs w:val="18"/>
+          <w:highlight w:val="yellow"/>
+        </w:rPr>
+        <w:t>Nº de Embarcadero</w:t>
       </w:r>
       <w:r>
         <w:rPr>
@@ -1072,23 +970,13 @@
           <w:highlight w:val="yellow"/>
         </w:rPr>
       </w:pPr>
-      <w:proofErr w:type="spellStart"/>
-      <w:r>
-        <w:rPr>
-          <w:sz w:val="18"/>
-          <w:szCs w:val="18"/>
-          <w:highlight w:val="yellow"/>
-        </w:rPr>
-        <w:t>Nº</w:t>
-      </w:r>
-      <w:proofErr w:type="spellEnd"/>
-      <w:r>
-        <w:rPr>
-          <w:sz w:val="18"/>
-          <w:szCs w:val="18"/>
-          <w:highlight w:val="yellow"/>
-        </w:rPr>
-        <w:t xml:space="preserve"> Doc. de Identidad del Capitán </w:t>
+      <w:r>
+        <w:rPr>
+          <w:sz w:val="18"/>
+          <w:szCs w:val="18"/>
+          <w:highlight w:val="yellow"/>
+        </w:rPr>
+        <w:t xml:space="preserve">Nº Doc. de Identidad del Capitán </w:t>
       </w:r>
     </w:p>
     <w:p>
@@ -1140,23 +1028,13 @@
           <w:highlight w:val="yellow"/>
         </w:rPr>
       </w:pPr>
-      <w:proofErr w:type="spellStart"/>
-      <w:r>
-        <w:rPr>
-          <w:sz w:val="18"/>
-          <w:szCs w:val="18"/>
-          <w:highlight w:val="yellow"/>
-        </w:rPr>
-        <w:t>Nº</w:t>
-      </w:r>
-      <w:proofErr w:type="spellEnd"/>
-      <w:r>
-        <w:rPr>
-          <w:sz w:val="18"/>
-          <w:szCs w:val="18"/>
-          <w:highlight w:val="yellow"/>
-        </w:rPr>
-        <w:t xml:space="preserve"> de legajo de tripulante </w:t>
+      <w:r>
+        <w:rPr>
+          <w:sz w:val="18"/>
+          <w:szCs w:val="18"/>
+          <w:highlight w:val="yellow"/>
+        </w:rPr>
+        <w:t xml:space="preserve">Nº de legajo de tripulante </w:t>
       </w:r>
     </w:p>
     <w:p>
@@ -1186,23 +1064,13 @@
           <w:highlight w:val="yellow"/>
         </w:rPr>
       </w:pPr>
-      <w:proofErr w:type="spellStart"/>
-      <w:r>
-        <w:rPr>
-          <w:sz w:val="18"/>
-          <w:szCs w:val="18"/>
-          <w:highlight w:val="yellow"/>
-        </w:rPr>
-        <w:t>Nº</w:t>
-      </w:r>
-      <w:proofErr w:type="spellEnd"/>
-      <w:r>
-        <w:rPr>
-          <w:sz w:val="18"/>
-          <w:szCs w:val="18"/>
-          <w:highlight w:val="yellow"/>
-        </w:rPr>
-        <w:t xml:space="preserve"> Doc. de Identidad del tripulante </w:t>
+      <w:r>
+        <w:rPr>
+          <w:sz w:val="18"/>
+          <w:szCs w:val="18"/>
+          <w:highlight w:val="yellow"/>
+        </w:rPr>
+        <w:t xml:space="preserve">Nº Doc. de Identidad del tripulante </w:t>
       </w:r>
     </w:p>
     <w:p>
@@ -1424,7 +1292,72 @@
         <w:t>- El capitán y los tripulantes pertenecen a un solo barco</w:t>
       </w:r>
     </w:p>
-    <w:p/>
+    <w:p>
+      <w:r>
+        <w:lastRenderedPageBreak/>
+        <w:t>1fn</w:t>
+      </w:r>
+    </w:p>
+    <w:p>
+      <w:pPr>
+        <w:rPr>
+          <w:u w:val="single"/>
+        </w:rPr>
+      </w:pPr>
+      <w:r>
+        <w:rPr>
+          <w:noProof/>
+        </w:rPr>
+        <w:drawing>
+          <wp:inline distT="0" distB="0" distL="0" distR="0" wp14:anchorId="4DD834E9" wp14:editId="4265D9CB">
+            <wp:extent cx="5612130" cy="4555490"/>
+            <wp:effectExtent l="0" t="0" r="7620" b="0"/>
+            <wp:docPr id="1" name="Imagen 1"/>
+            <wp:cNvGraphicFramePr>
+              <a:graphicFrameLocks xmlns:a="http://schemas.openxmlformats.org/drawingml/2006/main" noChangeAspect="1"/>
+            </wp:cNvGraphicFramePr>
+            <a:graphic xmlns:a="http://schemas.openxmlformats.org/drawingml/2006/main">
+              <a:graphicData uri="http://schemas.openxmlformats.org/drawingml/2006/picture">
+                <pic:pic xmlns:pic="http://schemas.openxmlformats.org/drawingml/2006/picture">
+                  <pic:nvPicPr>
+                    <pic:cNvPr id="0" name="Picture 1"/>
+                    <pic:cNvPicPr>
+                      <a:picLocks noChangeAspect="1" noChangeArrowheads="1"/>
+                    </pic:cNvPicPr>
+                  </pic:nvPicPr>
+                  <pic:blipFill>
+                    <a:blip r:embed="rId6">
+                      <a:extLst>
+                        <a:ext uri="{28A0092B-C50C-407E-A947-70E740481C1C}">
+                          <a14:useLocalDpi xmlns:a14="http://schemas.microsoft.com/office/drawing/2010/main" val="0"/>
+                        </a:ext>
+                      </a:extLst>
+                    </a:blip>
+                    <a:srcRect/>
+                    <a:stretch>
+                      <a:fillRect/>
+                    </a:stretch>
+                  </pic:blipFill>
+                  <pic:spPr bwMode="auto">
+                    <a:xfrm>
+                      <a:off x="0" y="0"/>
+                      <a:ext cx="5612130" cy="4555490"/>
+                    </a:xfrm>
+                    <a:prstGeom prst="rect">
+                      <a:avLst/>
+                    </a:prstGeom>
+                    <a:noFill/>
+                    <a:ln>
+                      <a:noFill/>
+                    </a:ln>
+                  </pic:spPr>
+                </pic:pic>
+              </a:graphicData>
+            </a:graphic>
+          </wp:inline>
+        </w:drawing>
+      </w:r>
+    </w:p>
     <w:sectPr>
       <w:pgSz w:w="12240" w:h="15840"/>
       <w:pgMar w:top="1417" w:right="1701" w:bottom="1417" w:left="1701" w:header="720" w:footer="720" w:gutter="0"/>

</xml_diff>

<commit_message>
Se modifica word con ultima 2fn
</commit_message>
<xml_diff>
--- a/TPI_Barcos/Grupo1_BARCOS.doc.docx
+++ b/TPI_Barcos/Grupo1_BARCOS.doc.docx
@@ -86,7 +86,7 @@
                                 </w:tblPr>
                                 <w:tblGrid>
                                   <w:gridCol w:w="5550"/>
-                                  <w:gridCol w:w="2566"/>
+                                  <w:gridCol w:w="6341"/>
                                 </w:tblGrid>
                                 <w:tr>
                                   <w:trPr>
@@ -121,7 +121,7 @@
                                                     <pic:cNvPicPr/>
                                                   </pic:nvPicPr>
                                                   <pic:blipFill>
-                                                    <a:blip r:embed="rId5">
+                                                    <a:blip r:embed="rId6">
                                                       <a:extLst>
                                                         <a:ext uri="{28A0092B-C50C-407E-A947-70E740481C1C}">
                                                           <a14:useLocalDpi xmlns:a14="http://schemas.microsoft.com/office/drawing/2010/main" val="0"/>
@@ -232,7 +232,6 @@
                                       <w:pPr>
                                         <w:pStyle w:val="Sinespaciado"/>
                                         <w:rPr>
-                                          <w:caps/>
                                           <w:color w:val="ED7D31" w:themeColor="accent2"/>
                                           <w:sz w:val="26"/>
                                           <w:szCs w:val="26"/>
@@ -240,11 +239,9 @@
                                       </w:pPr>
                                       <w:r>
                                         <w:rPr>
-                                          <w:caps/>
                                           <w:color w:val="ED7D31" w:themeColor="accent2"/>
                                           <w:sz w:val="26"/>
                                           <w:szCs w:val="26"/>
-                                          <w:lang w:val="es-ES"/>
                                         </w:rPr>
                                         <w:t>Barcos – TP Normalizacion</w:t>
                                       </w:r>
@@ -252,11 +249,11 @@
                                     <w:sdt>
                                       <w:sdtPr>
                                         <w:rPr>
-                                          <w:rFonts w:ascii="Segoe UI" w:hAnsi="Segoe UI" w:cs="Segoe UI"/>
-                                          <w:color w:val="343A40"/>
-                                          <w:sz w:val="23"/>
-                                          <w:szCs w:val="23"/>
-                                          <w:shd w:val="clear" w:color="auto" w:fill="FFFFFF"/>
+                                          <w:rFonts w:eastAsiaTheme="minorEastAsia"/>
+                                          <w:color w:val="ED7D31" w:themeColor="accent2"/>
+                                          <w:sz w:val="26"/>
+                                          <w:szCs w:val="26"/>
+                                          <w:lang w:eastAsia="es-US"/>
                                         </w:rPr>
                                         <w:alias w:val="Descripción breve"/>
                                         <w:tag w:val=""/>
@@ -270,16 +267,20 @@
                                         <w:p>
                                           <w:pPr>
                                             <w:rPr>
-                                              <w:color w:val="000000" w:themeColor="text1"/>
+                                              <w:rFonts w:eastAsiaTheme="minorEastAsia"/>
+                                              <w:color w:val="ED7D31" w:themeColor="accent2"/>
+                                              <w:sz w:val="26"/>
+                                              <w:szCs w:val="26"/>
+                                              <w:lang w:eastAsia="es-US"/>
                                             </w:rPr>
                                           </w:pPr>
                                           <w:r>
                                             <w:rPr>
-                                              <w:rFonts w:ascii="Segoe UI" w:hAnsi="Segoe UI" w:cs="Segoe UI"/>
-                                              <w:color w:val="343A40"/>
-                                              <w:sz w:val="23"/>
-                                              <w:szCs w:val="23"/>
-                                              <w:shd w:val="clear" w:color="auto" w:fill="FFFFFF"/>
+                                              <w:rFonts w:eastAsiaTheme="minorEastAsia"/>
+                                              <w:color w:val="ED7D31" w:themeColor="accent2"/>
+                                              <w:sz w:val="26"/>
+                                              <w:szCs w:val="26"/>
+                                              <w:lang w:eastAsia="es-US"/>
                                             </w:rPr>
                                             <w:t xml:space="preserve">     </w:t>
                                           </w:r>
@@ -361,7 +362,39 @@
                                     <w:p>
                                       <w:pPr>
                                         <w:pStyle w:val="Sinespaciado"/>
+                                        <w:rPr>
+                                          <w:color w:val="ED7D31" w:themeColor="accent2"/>
+                                          <w:sz w:val="26"/>
+                                          <w:szCs w:val="26"/>
+                                        </w:rPr>
                                       </w:pPr>
+                                    </w:p>
+                                    <w:p>
+                                      <w:pPr>
+                                        <w:pStyle w:val="Sinespaciado"/>
+                                        <w:rPr>
+                                          <w:color w:val="ED7D31" w:themeColor="accent2"/>
+                                          <w:sz w:val="26"/>
+                                          <w:szCs w:val="26"/>
+                                        </w:rPr>
+                                      </w:pPr>
+                                      <w:r>
+                                        <w:rPr>
+                                          <w:color w:val="ED7D31" w:themeColor="accent2"/>
+                                          <w:sz w:val="20"/>
+                                          <w:szCs w:val="20"/>
+                                        </w:rPr>
+                                        <w:t xml:space="preserve">Repositorio Github: </w:t>
+                                      </w:r>
+                                      <w:r>
+                                        <w:rPr>
+                                          <w:color w:val="ED7D31" w:themeColor="accent2"/>
+                                          <w:sz w:val="20"/>
+                                          <w:szCs w:val="20"/>
+                                          <w:u w:val="single"/>
+                                        </w:rPr>
+                                        <w:t>https://github.com/FedericoRocca/DyADDBB_1erCuatrimestre_2021</w:t>
+                                      </w:r>
                                     </w:p>
                                   </w:tc>
                                 </w:tr>
@@ -413,7 +446,7 @@
                           </w:tblPr>
                           <w:tblGrid>
                             <w:gridCol w:w="5550"/>
-                            <w:gridCol w:w="2566"/>
+                            <w:gridCol w:w="6341"/>
                           </w:tblGrid>
                           <w:tr>
                             <w:trPr>
@@ -448,7 +481,7 @@
                                               <pic:cNvPicPr/>
                                             </pic:nvPicPr>
                                             <pic:blipFill>
-                                              <a:blip r:embed="rId5">
+                                              <a:blip r:embed="rId6">
                                                 <a:extLst>
                                                   <a:ext uri="{28A0092B-C50C-407E-A947-70E740481C1C}">
                                                     <a14:useLocalDpi xmlns:a14="http://schemas.microsoft.com/office/drawing/2010/main" val="0"/>
@@ -559,7 +592,6 @@
                                 <w:pPr>
                                   <w:pStyle w:val="Sinespaciado"/>
                                   <w:rPr>
-                                    <w:caps/>
                                     <w:color w:val="ED7D31" w:themeColor="accent2"/>
                                     <w:sz w:val="26"/>
                                     <w:szCs w:val="26"/>
@@ -567,11 +599,9 @@
                                 </w:pPr>
                                 <w:r>
                                   <w:rPr>
-                                    <w:caps/>
                                     <w:color w:val="ED7D31" w:themeColor="accent2"/>
                                     <w:sz w:val="26"/>
                                     <w:szCs w:val="26"/>
-                                    <w:lang w:val="es-ES"/>
                                   </w:rPr>
                                   <w:t>Barcos – TP Normalizacion</w:t>
                                 </w:r>
@@ -579,11 +609,11 @@
                               <w:sdt>
                                 <w:sdtPr>
                                   <w:rPr>
-                                    <w:rFonts w:ascii="Segoe UI" w:hAnsi="Segoe UI" w:cs="Segoe UI"/>
-                                    <w:color w:val="343A40"/>
-                                    <w:sz w:val="23"/>
-                                    <w:szCs w:val="23"/>
-                                    <w:shd w:val="clear" w:color="auto" w:fill="FFFFFF"/>
+                                    <w:rFonts w:eastAsiaTheme="minorEastAsia"/>
+                                    <w:color w:val="ED7D31" w:themeColor="accent2"/>
+                                    <w:sz w:val="26"/>
+                                    <w:szCs w:val="26"/>
+                                    <w:lang w:eastAsia="es-US"/>
                                   </w:rPr>
                                   <w:alias w:val="Descripción breve"/>
                                   <w:tag w:val=""/>
@@ -597,16 +627,20 @@
                                   <w:p>
                                     <w:pPr>
                                       <w:rPr>
-                                        <w:color w:val="000000" w:themeColor="text1"/>
+                                        <w:rFonts w:eastAsiaTheme="minorEastAsia"/>
+                                        <w:color w:val="ED7D31" w:themeColor="accent2"/>
+                                        <w:sz w:val="26"/>
+                                        <w:szCs w:val="26"/>
+                                        <w:lang w:eastAsia="es-US"/>
                                       </w:rPr>
                                     </w:pPr>
                                     <w:r>
                                       <w:rPr>
-                                        <w:rFonts w:ascii="Segoe UI" w:hAnsi="Segoe UI" w:cs="Segoe UI"/>
-                                        <w:color w:val="343A40"/>
-                                        <w:sz w:val="23"/>
-                                        <w:szCs w:val="23"/>
-                                        <w:shd w:val="clear" w:color="auto" w:fill="FFFFFF"/>
+                                        <w:rFonts w:eastAsiaTheme="minorEastAsia"/>
+                                        <w:color w:val="ED7D31" w:themeColor="accent2"/>
+                                        <w:sz w:val="26"/>
+                                        <w:szCs w:val="26"/>
+                                        <w:lang w:eastAsia="es-US"/>
                                       </w:rPr>
                                       <w:t xml:space="preserve">     </w:t>
                                     </w:r>
@@ -688,7 +722,39 @@
                               <w:p>
                                 <w:pPr>
                                   <w:pStyle w:val="Sinespaciado"/>
+                                  <w:rPr>
+                                    <w:color w:val="ED7D31" w:themeColor="accent2"/>
+                                    <w:sz w:val="26"/>
+                                    <w:szCs w:val="26"/>
+                                  </w:rPr>
                                 </w:pPr>
+                              </w:p>
+                              <w:p>
+                                <w:pPr>
+                                  <w:pStyle w:val="Sinespaciado"/>
+                                  <w:rPr>
+                                    <w:color w:val="ED7D31" w:themeColor="accent2"/>
+                                    <w:sz w:val="26"/>
+                                    <w:szCs w:val="26"/>
+                                  </w:rPr>
+                                </w:pPr>
+                                <w:r>
+                                  <w:rPr>
+                                    <w:color w:val="ED7D31" w:themeColor="accent2"/>
+                                    <w:sz w:val="20"/>
+                                    <w:szCs w:val="20"/>
+                                  </w:rPr>
+                                  <w:t xml:space="preserve">Repositorio Github: </w:t>
+                                </w:r>
+                                <w:r>
+                                  <w:rPr>
+                                    <w:color w:val="ED7D31" w:themeColor="accent2"/>
+                                    <w:sz w:val="20"/>
+                                    <w:szCs w:val="20"/>
+                                    <w:u w:val="single"/>
+                                  </w:rPr>
+                                  <w:t>https://github.com/FedericoRocca/DyADDBB_1erCuatrimestre_2021</w:t>
+                                </w:r>
                               </w:p>
                             </w:tc>
                           </w:tr>
@@ -1293,11 +1359,23 @@
       </w:r>
     </w:p>
     <w:p>
+      <w:pPr>
+        <w:pStyle w:val="Ttulo1"/>
+      </w:pPr>
       <w:r>
         <w:lastRenderedPageBreak/>
-        <w:t>1fn</w:t>
-      </w:r>
-    </w:p>
+        <w:t>Primera forma normal</w:t>
+      </w:r>
+    </w:p>
+    <w:p>
+      <w:r>
+        <w:t>Los atributos deben tener valores atómicos o sea no puede haber campos repetitivos</w:t>
+      </w:r>
+      <w:r>
+        <w:t>.</w:t>
+      </w:r>
+    </w:p>
+    <w:p/>
     <w:p>
       <w:pPr>
         <w:rPr>
@@ -1326,7 +1404,7 @@
                     </pic:cNvPicPr>
                   </pic:nvPicPr>
                   <pic:blipFill>
-                    <a:blip r:embed="rId6">
+                    <a:blip r:embed="rId7">
                       <a:extLst>
                         <a:ext uri="{28A0092B-C50C-407E-A947-70E740481C1C}">
                           <a14:useLocalDpi xmlns:a14="http://schemas.microsoft.com/office/drawing/2010/main" val="0"/>
@@ -1342,6 +1420,102 @@
                     <a:xfrm>
                       <a:off x="0" y="0"/>
                       <a:ext cx="5612130" cy="4555490"/>
+                    </a:xfrm>
+                    <a:prstGeom prst="rect">
+                      <a:avLst/>
+                    </a:prstGeom>
+                    <a:noFill/>
+                    <a:ln>
+                      <a:noFill/>
+                    </a:ln>
+                  </pic:spPr>
+                </pic:pic>
+              </a:graphicData>
+            </a:graphic>
+          </wp:inline>
+        </w:drawing>
+      </w:r>
+    </w:p>
+    <w:p>
+      <w:pPr>
+        <w:rPr>
+          <w:u w:val="single"/>
+        </w:rPr>
+      </w:pPr>
+      <w:r>
+        <w:rPr>
+          <w:u w:val="single"/>
+        </w:rPr>
+        <w:br w:type="page"/>
+      </w:r>
+    </w:p>
+    <w:p>
+      <w:pPr>
+        <w:rPr>
+          <w:u w:val="single"/>
+        </w:rPr>
+      </w:pPr>
+    </w:p>
+    <w:p>
+      <w:pPr>
+        <w:pStyle w:val="Ttulo1"/>
+      </w:pPr>
+      <w:r>
+        <w:t>Segunda forma normal</w:t>
+      </w:r>
+    </w:p>
+    <w:p>
+      <w:r>
+        <w:t>Una relación se encuentra en segunda forma normal si, y solo si, se encuentra en 1FN y si todos los atributos no clave dependen por completo de la clave</w:t>
+      </w:r>
+      <w:r>
+        <w:t>.</w:t>
+      </w:r>
+    </w:p>
+    <w:p>
+      <w:pPr>
+        <w:rPr>
+          <w:u w:val="single"/>
+        </w:rPr>
+      </w:pPr>
+      <w:r>
+        <w:rPr>
+          <w:noProof/>
+        </w:rPr>
+        <w:drawing>
+          <wp:inline distT="0" distB="0" distL="0" distR="0" wp14:anchorId="283C14A7" wp14:editId="0195287F">
+            <wp:extent cx="5612130" cy="2143125"/>
+            <wp:effectExtent l="0" t="0" r="7620" b="9525"/>
+            <wp:docPr id="3" name="Imagen 3"/>
+            <wp:cNvGraphicFramePr>
+              <a:graphicFrameLocks xmlns:a="http://schemas.openxmlformats.org/drawingml/2006/main" noChangeAspect="1"/>
+            </wp:cNvGraphicFramePr>
+            <a:graphic xmlns:a="http://schemas.openxmlformats.org/drawingml/2006/main">
+              <a:graphicData uri="http://schemas.openxmlformats.org/drawingml/2006/picture">
+                <pic:pic xmlns:pic="http://schemas.openxmlformats.org/drawingml/2006/picture">
+                  <pic:nvPicPr>
+                    <pic:cNvPr id="0" name="Picture 1"/>
+                    <pic:cNvPicPr>
+                      <a:picLocks noChangeAspect="1" noChangeArrowheads="1"/>
+                    </pic:cNvPicPr>
+                  </pic:nvPicPr>
+                  <pic:blipFill>
+                    <a:blip r:embed="rId8">
+                      <a:extLst>
+                        <a:ext uri="{28A0092B-C50C-407E-A947-70E740481C1C}">
+                          <a14:useLocalDpi xmlns:a14="http://schemas.microsoft.com/office/drawing/2010/main" val="0"/>
+                        </a:ext>
+                      </a:extLst>
+                    </a:blip>
+                    <a:srcRect/>
+                    <a:stretch>
+                      <a:fillRect/>
+                    </a:stretch>
+                  </pic:blipFill>
+                  <pic:spPr bwMode="auto">
+                    <a:xfrm>
+                      <a:off x="0" y="0"/>
+                      <a:ext cx="5612130" cy="2143125"/>
                     </a:xfrm>
                     <a:prstGeom prst="rect">
                       <a:avLst/>
@@ -1769,6 +1943,27 @@
     <w:name w:val="Normal"/>
     <w:qFormat/>
   </w:style>
+  <w:style w:type="paragraph" w:styleId="Ttulo1">
+    <w:name w:val="heading 1"/>
+    <w:basedOn w:val="Normal"/>
+    <w:next w:val="Normal"/>
+    <w:link w:val="Ttulo1Car"/>
+    <w:uiPriority w:val="9"/>
+    <w:qFormat/>
+    <w:rsid w:val="00F94E91"/>
+    <w:pPr>
+      <w:keepNext/>
+      <w:keepLines/>
+      <w:spacing w:before="240" w:after="0"/>
+      <w:outlineLvl w:val="0"/>
+    </w:pPr>
+    <w:rPr>
+      <w:rFonts w:asciiTheme="majorHAnsi" w:eastAsiaTheme="majorEastAsia" w:hAnsiTheme="majorHAnsi" w:cstheme="majorBidi"/>
+      <w:color w:val="2F5496" w:themeColor="accent1" w:themeShade="BF"/>
+      <w:sz w:val="32"/>
+      <w:szCs w:val="32"/>
+    </w:rPr>
+  </w:style>
   <w:style w:type="character" w:default="1" w:styleId="Fuentedeprrafopredeter">
     <w:name w:val="Default Paragraph Font"/>
     <w:uiPriority w:val="1"/>
@@ -1819,6 +2014,19 @@
     <w:rPr>
       <w:rFonts w:eastAsiaTheme="minorEastAsia"/>
       <w:lang w:eastAsia="es-US"/>
+    </w:rPr>
+  </w:style>
+  <w:style w:type="character" w:customStyle="1" w:styleId="Ttulo1Car">
+    <w:name w:val="Título 1 Car"/>
+    <w:basedOn w:val="Fuentedeprrafopredeter"/>
+    <w:link w:val="Ttulo1"/>
+    <w:uiPriority w:val="9"/>
+    <w:rsid w:val="00F94E91"/>
+    <w:rPr>
+      <w:rFonts w:asciiTheme="majorHAnsi" w:eastAsiaTheme="majorEastAsia" w:hAnsiTheme="majorHAnsi" w:cstheme="majorBidi"/>
+      <w:color w:val="2F5496" w:themeColor="accent1" w:themeShade="BF"/>
+      <w:sz w:val="32"/>
+      <w:szCs w:val="32"/>
     </w:rPr>
   </w:style>
 </w:styles>
@@ -2130,10 +2338,22 @@
 </CoverPageProperties>
 </file>
 
+<file path=customXml/item2.xml><?xml version="1.0" encoding="utf-8"?>
+<b:Sources xmlns:b="http://schemas.openxmlformats.org/officeDocument/2006/bibliography" xmlns="http://schemas.openxmlformats.org/officeDocument/2006/bibliography" SelectedStyle="\APASixthEditionOfficeOnline.xsl" StyleName="APA" Version="6"/>
+</file>
+
 <file path=customXml/itemProps1.xml><?xml version="1.0" encoding="utf-8"?>
 <ds:datastoreItem xmlns:ds="http://schemas.openxmlformats.org/officeDocument/2006/customXml" ds:itemID="{55AF091B-3C7A-41E3-B477-F2FDAA23CFDA}">
   <ds:schemaRefs>
     <ds:schemaRef ds:uri="http://schemas.microsoft.com/office/2006/coverPageProps"/>
   </ds:schemaRefs>
 </ds:datastoreItem>
+</file>
+
+<file path=customXml/itemProps2.xml><?xml version="1.0" encoding="utf-8"?>
+<ds:datastoreItem xmlns:ds="http://schemas.openxmlformats.org/officeDocument/2006/customXml" ds:itemID="{354C6FE5-000A-4B85-9A31-AF528193001F}">
+  <ds:schemaRefs>
+    <ds:schemaRef ds:uri="http://schemas.openxmlformats.org/officeDocument/2006/bibliography"/>
+  </ds:schemaRefs>
+</ds:datastoreItem>
 </file>
</xml_diff>